<commit_message>
Bon ben ca sent la fin là, on s'en rapproche !!
</commit_message>
<xml_diff>
--- a/doc/synthèse.docx
+++ b/doc/synthèse.docx
@@ -573,7 +573,7 @@
           <w:color w:val="auto"/>
           <w:sz w:val="22"/>
           <w:szCs w:val="22"/>
-          <w:lang w:eastAsia="ja-JP"/>
+          <w:lang w:eastAsia="fr-FR"/>
         </w:rPr>
       </w:pPr>
       <w:r>
@@ -585,7 +585,7 @@
       <w:r>
         <w:fldChar w:fldCharType="separate"/>
       </w:r>
-      <w:hyperlink w:anchor="_Toc262378534" w:history="1">
+      <w:hyperlink w:anchor="_Toc262504665" w:history="1">
         <w:r>
           <w:rPr>
             <w:rStyle w:val="Lienhypertexte"/>
@@ -613,7 +613,7 @@
             <w:noProof/>
             <w:webHidden/>
           </w:rPr>
-          <w:instrText xml:space="preserve"> PAGEREF _Toc262378534 \h </w:instrText>
+          <w:instrText xml:space="preserve"> PAGEREF _Toc262504665 \h </w:instrText>
         </w:r>
         <w:r>
           <w:rPr>
@@ -657,10 +657,10 @@
           <w:color w:val="auto"/>
           <w:sz w:val="22"/>
           <w:szCs w:val="22"/>
-          <w:lang w:eastAsia="ja-JP"/>
-        </w:rPr>
-      </w:pPr>
-      <w:hyperlink w:anchor="_Toc262378535" w:history="1">
+          <w:lang w:eastAsia="fr-FR"/>
+        </w:rPr>
+      </w:pPr>
+      <w:hyperlink w:anchor="_Toc262504666" w:history="1">
         <w:r>
           <w:rPr>
             <w:rStyle w:val="Lienhypertexte"/>
@@ -676,7 +676,7 @@
             <w:color w:val="auto"/>
             <w:sz w:val="22"/>
             <w:szCs w:val="22"/>
-            <w:lang w:eastAsia="ja-JP"/>
+            <w:lang w:eastAsia="fr-FR"/>
           </w:rPr>
           <w:tab/>
         </w:r>
@@ -707,7 +707,7 @@
             <w:noProof/>
             <w:webHidden/>
           </w:rPr>
-          <w:instrText xml:space="preserve"> PAGEREF _Toc262378535 \h </w:instrText>
+          <w:instrText xml:space="preserve"> PAGEREF _Toc262504666 \h </w:instrText>
         </w:r>
         <w:r>
           <w:rPr>
@@ -751,10 +751,10 @@
           <w:color w:val="auto"/>
           <w:sz w:val="22"/>
           <w:szCs w:val="22"/>
-          <w:lang w:eastAsia="ja-JP"/>
-        </w:rPr>
-      </w:pPr>
-      <w:hyperlink w:anchor="_Toc262378536" w:history="1">
+          <w:lang w:eastAsia="fr-FR"/>
+        </w:rPr>
+      </w:pPr>
+      <w:hyperlink w:anchor="_Toc262504667" w:history="1">
         <w:r>
           <w:rPr>
             <w:rStyle w:val="Lienhypertexte"/>
@@ -770,7 +770,7 @@
             <w:color w:val="auto"/>
             <w:sz w:val="22"/>
             <w:szCs w:val="22"/>
-            <w:lang w:eastAsia="ja-JP"/>
+            <w:lang w:eastAsia="fr-FR"/>
           </w:rPr>
           <w:tab/>
         </w:r>
@@ -801,7 +801,7 @@
             <w:noProof/>
             <w:webHidden/>
           </w:rPr>
-          <w:instrText xml:space="preserve"> PAGEREF _Toc262378536 \h </w:instrText>
+          <w:instrText xml:space="preserve"> PAGEREF _Toc262504667 \h </w:instrText>
         </w:r>
         <w:r>
           <w:rPr>
@@ -844,10 +844,10 @@
           <w:color w:val="auto"/>
           <w:sz w:val="22"/>
           <w:szCs w:val="22"/>
-          <w:lang w:eastAsia="ja-JP"/>
-        </w:rPr>
-      </w:pPr>
-      <w:hyperlink w:anchor="_Toc262378537" w:history="1">
+          <w:lang w:eastAsia="fr-FR"/>
+        </w:rPr>
+      </w:pPr>
+      <w:hyperlink w:anchor="_Toc262504668" w:history="1">
         <w:r>
           <w:rPr>
             <w:rStyle w:val="Lienhypertexte"/>
@@ -875,7 +875,7 @@
             <w:noProof/>
             <w:webHidden/>
           </w:rPr>
-          <w:instrText xml:space="preserve"> PAGEREF _Toc262378537 \h </w:instrText>
+          <w:instrText xml:space="preserve"> PAGEREF _Toc262504668 \h </w:instrText>
         </w:r>
         <w:r>
           <w:rPr>
@@ -919,10 +919,10 @@
           <w:color w:val="auto"/>
           <w:sz w:val="22"/>
           <w:szCs w:val="22"/>
-          <w:lang w:eastAsia="ja-JP"/>
-        </w:rPr>
-      </w:pPr>
-      <w:hyperlink w:anchor="_Toc262378538" w:history="1">
+          <w:lang w:eastAsia="fr-FR"/>
+        </w:rPr>
+      </w:pPr>
+      <w:hyperlink w:anchor="_Toc262504669" w:history="1">
         <w:r>
           <w:rPr>
             <w:rStyle w:val="Lienhypertexte"/>
@@ -938,7 +938,7 @@
             <w:color w:val="auto"/>
             <w:sz w:val="22"/>
             <w:szCs w:val="22"/>
-            <w:lang w:eastAsia="ja-JP"/>
+            <w:lang w:eastAsia="fr-FR"/>
           </w:rPr>
           <w:tab/>
         </w:r>
@@ -969,7 +969,7 @@
             <w:noProof/>
             <w:webHidden/>
           </w:rPr>
-          <w:instrText xml:space="preserve"> PAGEREF _Toc262378538 \h </w:instrText>
+          <w:instrText xml:space="preserve"> PAGEREF _Toc262504669 \h </w:instrText>
         </w:r>
         <w:r>
           <w:rPr>
@@ -1013,10 +1013,10 @@
           <w:color w:val="auto"/>
           <w:sz w:val="22"/>
           <w:szCs w:val="22"/>
-          <w:lang w:eastAsia="ja-JP"/>
-        </w:rPr>
-      </w:pPr>
-      <w:hyperlink w:anchor="_Toc262378539" w:history="1">
+          <w:lang w:eastAsia="fr-FR"/>
+        </w:rPr>
+      </w:pPr>
+      <w:hyperlink w:anchor="_Toc262504670" w:history="1">
         <w:r>
           <w:rPr>
             <w:rStyle w:val="Lienhypertexte"/>
@@ -1032,7 +1032,7 @@
             <w:color w:val="auto"/>
             <w:sz w:val="22"/>
             <w:szCs w:val="22"/>
-            <w:lang w:eastAsia="ja-JP"/>
+            <w:lang w:eastAsia="fr-FR"/>
           </w:rPr>
           <w:tab/>
         </w:r>
@@ -1063,7 +1063,7 @@
             <w:noProof/>
             <w:webHidden/>
           </w:rPr>
-          <w:instrText xml:space="preserve"> PAGEREF _Toc262378539 \h </w:instrText>
+          <w:instrText xml:space="preserve"> PAGEREF _Toc262504670 \h </w:instrText>
         </w:r>
         <w:r>
           <w:rPr>
@@ -1106,10 +1106,10 @@
           <w:color w:val="auto"/>
           <w:sz w:val="22"/>
           <w:szCs w:val="22"/>
-          <w:lang w:eastAsia="ja-JP"/>
-        </w:rPr>
-      </w:pPr>
-      <w:hyperlink w:anchor="_Toc262378540" w:history="1">
+          <w:lang w:eastAsia="fr-FR"/>
+        </w:rPr>
+      </w:pPr>
+      <w:hyperlink w:anchor="_Toc262504671" w:history="1">
         <w:r>
           <w:rPr>
             <w:rStyle w:val="Lienhypertexte"/>
@@ -1136,7 +1136,7 @@
             <w:noProof/>
             <w:webHidden/>
           </w:rPr>
-          <w:instrText xml:space="preserve"> PAGEREF _Toc262378540 \h </w:instrText>
+          <w:instrText xml:space="preserve"> PAGEREF _Toc262504671 \h </w:instrText>
         </w:r>
         <w:r>
           <w:rPr>
@@ -1179,10 +1179,10 @@
           <w:color w:val="auto"/>
           <w:sz w:val="22"/>
           <w:szCs w:val="22"/>
-          <w:lang w:eastAsia="ja-JP"/>
-        </w:rPr>
-      </w:pPr>
-      <w:hyperlink w:anchor="_Toc262378541" w:history="1">
+          <w:lang w:eastAsia="fr-FR"/>
+        </w:rPr>
+      </w:pPr>
+      <w:hyperlink w:anchor="_Toc262504672" w:history="1">
         <w:r>
           <w:rPr>
             <w:rStyle w:val="Lienhypertexte"/>
@@ -1209,7 +1209,7 @@
             <w:noProof/>
             <w:webHidden/>
           </w:rPr>
-          <w:instrText xml:space="preserve"> PAGEREF _Toc262378541 \h </w:instrText>
+          <w:instrText xml:space="preserve"> PAGEREF _Toc262504672 \h </w:instrText>
         </w:r>
         <w:r>
           <w:rPr>
@@ -1252,10 +1252,10 @@
           <w:color w:val="auto"/>
           <w:sz w:val="22"/>
           <w:szCs w:val="22"/>
-          <w:lang w:eastAsia="ja-JP"/>
-        </w:rPr>
-      </w:pPr>
-      <w:hyperlink r:id="rId10" w:anchor="_Toc262378542" w:history="1">
+          <w:lang w:eastAsia="fr-FR"/>
+        </w:rPr>
+      </w:pPr>
+      <w:hyperlink r:id="rId10" w:anchor="_Toc262504673" w:history="1">
         <w:r>
           <w:rPr>
             <w:rStyle w:val="Lienhypertexte"/>
@@ -1282,7 +1282,7 @@
             <w:noProof/>
             <w:webHidden/>
           </w:rPr>
-          <w:instrText xml:space="preserve"> PAGEREF _Toc262378542 \h </w:instrText>
+          <w:instrText xml:space="preserve"> PAGEREF _Toc262504673 \h </w:instrText>
         </w:r>
         <w:r>
           <w:rPr>
@@ -1326,10 +1326,10 @@
           <w:color w:val="auto"/>
           <w:sz w:val="22"/>
           <w:szCs w:val="22"/>
-          <w:lang w:eastAsia="ja-JP"/>
-        </w:rPr>
-      </w:pPr>
-      <w:hyperlink w:anchor="_Toc262378543" w:history="1">
+          <w:lang w:eastAsia="fr-FR"/>
+        </w:rPr>
+      </w:pPr>
+      <w:hyperlink w:anchor="_Toc262504674" w:history="1">
         <w:r>
           <w:rPr>
             <w:rStyle w:val="Lienhypertexte"/>
@@ -1345,7 +1345,7 @@
             <w:color w:val="auto"/>
             <w:sz w:val="22"/>
             <w:szCs w:val="22"/>
-            <w:lang w:eastAsia="ja-JP"/>
+            <w:lang w:eastAsia="fr-FR"/>
           </w:rPr>
           <w:tab/>
         </w:r>
@@ -1376,7 +1376,7 @@
             <w:noProof/>
             <w:webHidden/>
           </w:rPr>
-          <w:instrText xml:space="preserve"> PAGEREF _Toc262378543 \h </w:instrText>
+          <w:instrText xml:space="preserve"> PAGEREF _Toc262504674 \h </w:instrText>
         </w:r>
         <w:r>
           <w:rPr>
@@ -1420,10 +1420,10 @@
           <w:color w:val="auto"/>
           <w:sz w:val="22"/>
           <w:szCs w:val="22"/>
-          <w:lang w:eastAsia="ja-JP"/>
-        </w:rPr>
-      </w:pPr>
-      <w:hyperlink w:anchor="_Toc262378544" w:history="1">
+          <w:lang w:eastAsia="fr-FR"/>
+        </w:rPr>
+      </w:pPr>
+      <w:hyperlink w:anchor="_Toc262504675" w:history="1">
         <w:r>
           <w:rPr>
             <w:rStyle w:val="Lienhypertexte"/>
@@ -1438,7 +1438,7 @@
             <w:color w:val="auto"/>
             <w:sz w:val="22"/>
             <w:szCs w:val="22"/>
-            <w:lang w:eastAsia="ja-JP"/>
+            <w:lang w:eastAsia="fr-FR"/>
           </w:rPr>
           <w:tab/>
         </w:r>
@@ -1468,7 +1468,7 @@
             <w:noProof/>
             <w:webHidden/>
           </w:rPr>
-          <w:instrText xml:space="preserve"> PAGEREF _Toc262378544 \h </w:instrText>
+          <w:instrText xml:space="preserve"> PAGEREF _Toc262504675 \h </w:instrText>
         </w:r>
         <w:r>
           <w:rPr>
@@ -1512,10 +1512,10 @@
           <w:color w:val="auto"/>
           <w:sz w:val="22"/>
           <w:szCs w:val="22"/>
-          <w:lang w:eastAsia="ja-JP"/>
-        </w:rPr>
-      </w:pPr>
-      <w:hyperlink w:anchor="_Toc262378545" w:history="1">
+          <w:lang w:eastAsia="fr-FR"/>
+        </w:rPr>
+      </w:pPr>
+      <w:hyperlink w:anchor="_Toc262504676" w:history="1">
         <w:r>
           <w:rPr>
             <w:rStyle w:val="Lienhypertexte"/>
@@ -1530,7 +1530,7 @@
             <w:color w:val="auto"/>
             <w:sz w:val="22"/>
             <w:szCs w:val="22"/>
-            <w:lang w:eastAsia="ja-JP"/>
+            <w:lang w:eastAsia="fr-FR"/>
           </w:rPr>
           <w:tab/>
         </w:r>
@@ -1560,7 +1560,7 @@
             <w:noProof/>
             <w:webHidden/>
           </w:rPr>
-          <w:instrText xml:space="preserve"> PAGEREF _Toc262378545 \h </w:instrText>
+          <w:instrText xml:space="preserve"> PAGEREF _Toc262504676 \h </w:instrText>
         </w:r>
         <w:r>
           <w:rPr>
@@ -1604,10 +1604,10 @@
           <w:color w:val="auto"/>
           <w:sz w:val="22"/>
           <w:szCs w:val="22"/>
-          <w:lang w:eastAsia="ja-JP"/>
-        </w:rPr>
-      </w:pPr>
-      <w:hyperlink w:anchor="_Toc262378546" w:history="1">
+          <w:lang w:eastAsia="fr-FR"/>
+        </w:rPr>
+      </w:pPr>
+      <w:hyperlink w:anchor="_Toc262504677" w:history="1">
         <w:r>
           <w:rPr>
             <w:rStyle w:val="Lienhypertexte"/>
@@ -1622,7 +1622,7 @@
             <w:color w:val="auto"/>
             <w:sz w:val="22"/>
             <w:szCs w:val="22"/>
-            <w:lang w:eastAsia="ja-JP"/>
+            <w:lang w:eastAsia="fr-FR"/>
           </w:rPr>
           <w:tab/>
         </w:r>
@@ -1652,7 +1652,7 @@
             <w:noProof/>
             <w:webHidden/>
           </w:rPr>
-          <w:instrText xml:space="preserve"> PAGEREF _Toc262378546 \h </w:instrText>
+          <w:instrText xml:space="preserve"> PAGEREF _Toc262504677 \h </w:instrText>
         </w:r>
         <w:r>
           <w:rPr>
@@ -1696,10 +1696,10 @@
           <w:color w:val="auto"/>
           <w:sz w:val="22"/>
           <w:szCs w:val="22"/>
-          <w:lang w:eastAsia="ja-JP"/>
-        </w:rPr>
-      </w:pPr>
-      <w:hyperlink w:anchor="_Toc262378547" w:history="1">
+          <w:lang w:eastAsia="fr-FR"/>
+        </w:rPr>
+      </w:pPr>
+      <w:hyperlink w:anchor="_Toc262504678" w:history="1">
         <w:r>
           <w:rPr>
             <w:rStyle w:val="Lienhypertexte"/>
@@ -1714,7 +1714,7 @@
             <w:color w:val="auto"/>
             <w:sz w:val="22"/>
             <w:szCs w:val="22"/>
-            <w:lang w:eastAsia="ja-JP"/>
+            <w:lang w:eastAsia="fr-FR"/>
           </w:rPr>
           <w:tab/>
         </w:r>
@@ -1744,7 +1744,7 @@
             <w:noProof/>
             <w:webHidden/>
           </w:rPr>
-          <w:instrText xml:space="preserve"> PAGEREF _Toc262378547 \h </w:instrText>
+          <w:instrText xml:space="preserve"> PAGEREF _Toc262504678 \h </w:instrText>
         </w:r>
         <w:r>
           <w:rPr>
@@ -1788,10 +1788,10 @@
           <w:color w:val="auto"/>
           <w:sz w:val="22"/>
           <w:szCs w:val="22"/>
-          <w:lang w:eastAsia="ja-JP"/>
-        </w:rPr>
-      </w:pPr>
-      <w:hyperlink w:anchor="_Toc262378548" w:history="1">
+          <w:lang w:eastAsia="fr-FR"/>
+        </w:rPr>
+      </w:pPr>
+      <w:hyperlink w:anchor="_Toc262504679" w:history="1">
         <w:r>
           <w:rPr>
             <w:rStyle w:val="Lienhypertexte"/>
@@ -1806,7 +1806,7 @@
             <w:color w:val="auto"/>
             <w:sz w:val="22"/>
             <w:szCs w:val="22"/>
-            <w:lang w:eastAsia="ja-JP"/>
+            <w:lang w:eastAsia="fr-FR"/>
           </w:rPr>
           <w:tab/>
         </w:r>
@@ -1836,7 +1836,7 @@
             <w:noProof/>
             <w:webHidden/>
           </w:rPr>
-          <w:instrText xml:space="preserve"> PAGEREF _Toc262378548 \h </w:instrText>
+          <w:instrText xml:space="preserve"> PAGEREF _Toc262504679 \h </w:instrText>
         </w:r>
         <w:r>
           <w:rPr>
@@ -1880,10 +1880,10 @@
           <w:color w:val="auto"/>
           <w:sz w:val="22"/>
           <w:szCs w:val="22"/>
-          <w:lang w:eastAsia="ja-JP"/>
-        </w:rPr>
-      </w:pPr>
-      <w:hyperlink w:anchor="_Toc262378549" w:history="1">
+          <w:lang w:eastAsia="fr-FR"/>
+        </w:rPr>
+      </w:pPr>
+      <w:hyperlink w:anchor="_Toc262504680" w:history="1">
         <w:r>
           <w:rPr>
             <w:rStyle w:val="Lienhypertexte"/>
@@ -1899,7 +1899,7 @@
             <w:color w:val="auto"/>
             <w:sz w:val="22"/>
             <w:szCs w:val="22"/>
-            <w:lang w:eastAsia="ja-JP"/>
+            <w:lang w:eastAsia="fr-FR"/>
           </w:rPr>
           <w:tab/>
         </w:r>
@@ -1909,7 +1909,7 @@
             <w:b/>
             <w:noProof/>
           </w:rPr>
-          <w:t>Le code</w:t>
+          <w:t>Les tests</w:t>
         </w:r>
         <w:r>
           <w:rPr>
@@ -1930,7 +1930,7 @@
             <w:noProof/>
             <w:webHidden/>
           </w:rPr>
-          <w:instrText xml:space="preserve"> PAGEREF _Toc262378549 \h </w:instrText>
+          <w:instrText xml:space="preserve"> PAGEREF _Toc262504680 \h </w:instrText>
         </w:r>
         <w:r>
           <w:rPr>
@@ -1950,7 +1950,155 @@
             <w:noProof/>
             <w:webHidden/>
           </w:rPr>
-          <w:t>9</w:t>
+          <w:t>10</w:t>
+        </w:r>
+        <w:r>
+          <w:rPr>
+            <w:noProof/>
+            <w:webHidden/>
+          </w:rPr>
+          <w:fldChar w:fldCharType="end"/>
+        </w:r>
+      </w:hyperlink>
+    </w:p>
+    <w:p>
+      <w:pPr>
+        <w:pStyle w:val="TM1"/>
+        <w:tabs>
+          <w:tab w:val="right" w:leader="dot" w:pos="9060"/>
+        </w:tabs>
+        <w:rPr>
+          <w:rFonts w:asciiTheme="minorHAnsi" w:hAnsiTheme="minorHAnsi" w:cstheme="minorBidi"/>
+          <w:noProof/>
+          <w:color w:val="auto"/>
+          <w:sz w:val="22"/>
+          <w:szCs w:val="22"/>
+          <w:lang w:eastAsia="fr-FR"/>
+        </w:rPr>
+      </w:pPr>
+      <w:hyperlink w:anchor="_Toc262504681" w:history="1">
+        <w:r>
+          <w:rPr>
+            <w:rStyle w:val="Lienhypertexte"/>
+            <w:b/>
+            <w:noProof/>
+          </w:rPr>
+          <w:t>Conclusion</w:t>
+        </w:r>
+        <w:r>
+          <w:rPr>
+            <w:noProof/>
+            <w:webHidden/>
+          </w:rPr>
+          <w:tab/>
+        </w:r>
+        <w:r>
+          <w:rPr>
+            <w:noProof/>
+            <w:webHidden/>
+          </w:rPr>
+          <w:fldChar w:fldCharType="begin"/>
+        </w:r>
+        <w:r>
+          <w:rPr>
+            <w:noProof/>
+            <w:webHidden/>
+          </w:rPr>
+          <w:instrText xml:space="preserve"> PAGEREF _Toc262504681 \h </w:instrText>
+        </w:r>
+        <w:r>
+          <w:rPr>
+            <w:noProof/>
+            <w:webHidden/>
+          </w:rPr>
+        </w:r>
+        <w:r>
+          <w:rPr>
+            <w:noProof/>
+            <w:webHidden/>
+          </w:rPr>
+          <w:fldChar w:fldCharType="separate"/>
+        </w:r>
+        <w:r>
+          <w:rPr>
+            <w:noProof/>
+            <w:webHidden/>
+          </w:rPr>
+          <w:t>11</w:t>
+        </w:r>
+        <w:r>
+          <w:rPr>
+            <w:noProof/>
+            <w:webHidden/>
+          </w:rPr>
+          <w:fldChar w:fldCharType="end"/>
+        </w:r>
+      </w:hyperlink>
+    </w:p>
+    <w:p>
+      <w:pPr>
+        <w:pStyle w:val="TM1"/>
+        <w:tabs>
+          <w:tab w:val="right" w:leader="dot" w:pos="9060"/>
+        </w:tabs>
+        <w:rPr>
+          <w:rFonts w:asciiTheme="minorHAnsi" w:hAnsiTheme="minorHAnsi" w:cstheme="minorBidi"/>
+          <w:noProof/>
+          <w:color w:val="auto"/>
+          <w:sz w:val="22"/>
+          <w:szCs w:val="22"/>
+          <w:lang w:eastAsia="fr-FR"/>
+        </w:rPr>
+      </w:pPr>
+      <w:hyperlink w:anchor="_Toc262504682" w:history="1">
+        <w:r>
+          <w:rPr>
+            <w:rStyle w:val="Lienhypertexte"/>
+            <w:b/>
+            <w:noProof/>
+          </w:rPr>
+          <w:t>Annexes</w:t>
+        </w:r>
+        <w:r>
+          <w:rPr>
+            <w:noProof/>
+            <w:webHidden/>
+          </w:rPr>
+          <w:tab/>
+        </w:r>
+        <w:r>
+          <w:rPr>
+            <w:noProof/>
+            <w:webHidden/>
+          </w:rPr>
+          <w:fldChar w:fldCharType="begin"/>
+        </w:r>
+        <w:r>
+          <w:rPr>
+            <w:noProof/>
+            <w:webHidden/>
+          </w:rPr>
+          <w:instrText xml:space="preserve"> PAGEREF _Toc262504682 \h </w:instrText>
+        </w:r>
+        <w:r>
+          <w:rPr>
+            <w:noProof/>
+            <w:webHidden/>
+          </w:rPr>
+        </w:r>
+        <w:r>
+          <w:rPr>
+            <w:noProof/>
+            <w:webHidden/>
+          </w:rPr>
+          <w:fldChar w:fldCharType="separate"/>
+        </w:r>
+        <w:r>
+          <w:rPr>
+            <w:noProof/>
+            <w:webHidden/>
+          </w:rPr>
+          <w:t>12</w:t>
         </w:r>
         <w:r>
           <w:rPr>
@@ -1974,17 +2122,17 @@
           <w:color w:val="auto"/>
           <w:sz w:val="22"/>
           <w:szCs w:val="22"/>
-          <w:lang w:eastAsia="ja-JP"/>
-        </w:rPr>
-      </w:pPr>
-      <w:hyperlink w:anchor="_Toc262378550" w:history="1">
+          <w:lang w:eastAsia="fr-FR"/>
+        </w:rPr>
+      </w:pPr>
+      <w:hyperlink w:anchor="_Toc262504683" w:history="1">
         <w:r>
           <w:rPr>
             <w:rStyle w:val="Lienhypertexte"/>
             <w:b/>
             <w:noProof/>
           </w:rPr>
-          <w:t>5.</w:t>
+          <w:t>1.</w:t>
         </w:r>
         <w:r>
           <w:rPr>
@@ -1993,7 +2141,7 @@
             <w:color w:val="auto"/>
             <w:sz w:val="22"/>
             <w:szCs w:val="22"/>
-            <w:lang w:eastAsia="ja-JP"/>
+            <w:lang w:eastAsia="fr-FR"/>
           </w:rPr>
           <w:tab/>
         </w:r>
@@ -2003,7 +2151,7 @@
             <w:b/>
             <w:noProof/>
           </w:rPr>
-          <w:t>Les avantages et les inconvénients</w:t>
+          <w:t>Remerciements</w:t>
         </w:r>
         <w:r>
           <w:rPr>
@@ -2024,7 +2172,7 @@
             <w:noProof/>
             <w:webHidden/>
           </w:rPr>
-          <w:instrText xml:space="preserve"> PAGEREF _Toc262378550 \h </w:instrText>
+          <w:instrText xml:space="preserve"> PAGEREF _Toc262504683 \h </w:instrText>
         </w:r>
         <w:r>
           <w:rPr>
@@ -2044,155 +2192,7 @@
             <w:noProof/>
             <w:webHidden/>
           </w:rPr>
-          <w:t>10</w:t>
-        </w:r>
-        <w:r>
-          <w:rPr>
-            <w:noProof/>
-            <w:webHidden/>
-          </w:rPr>
-          <w:fldChar w:fldCharType="end"/>
-        </w:r>
-      </w:hyperlink>
-    </w:p>
-    <w:p>
-      <w:pPr>
-        <w:pStyle w:val="TM1"/>
-        <w:tabs>
-          <w:tab w:val="right" w:leader="dot" w:pos="9060"/>
-        </w:tabs>
-        <w:rPr>
-          <w:rFonts w:asciiTheme="minorHAnsi" w:hAnsiTheme="minorHAnsi" w:cstheme="minorBidi"/>
-          <w:noProof/>
-          <w:color w:val="auto"/>
-          <w:sz w:val="22"/>
-          <w:szCs w:val="22"/>
-          <w:lang w:eastAsia="ja-JP"/>
-        </w:rPr>
-      </w:pPr>
-      <w:hyperlink w:anchor="_Toc262378551" w:history="1">
-        <w:r>
-          <w:rPr>
-            <w:rStyle w:val="Lienhypertexte"/>
-            <w:b/>
-            <w:noProof/>
-          </w:rPr>
-          <w:t>Conclusion</w:t>
-        </w:r>
-        <w:r>
-          <w:rPr>
-            <w:noProof/>
-            <w:webHidden/>
-          </w:rPr>
-          <w:tab/>
-        </w:r>
-        <w:r>
-          <w:rPr>
-            <w:noProof/>
-            <w:webHidden/>
-          </w:rPr>
-          <w:fldChar w:fldCharType="begin"/>
-        </w:r>
-        <w:r>
-          <w:rPr>
-            <w:noProof/>
-            <w:webHidden/>
-          </w:rPr>
-          <w:instrText xml:space="preserve"> PAGEREF _Toc262378551 \h </w:instrText>
-        </w:r>
-        <w:r>
-          <w:rPr>
-            <w:noProof/>
-            <w:webHidden/>
-          </w:rPr>
-        </w:r>
-        <w:r>
-          <w:rPr>
-            <w:noProof/>
-            <w:webHidden/>
-          </w:rPr>
-          <w:fldChar w:fldCharType="separate"/>
-        </w:r>
-        <w:r>
-          <w:rPr>
-            <w:noProof/>
-            <w:webHidden/>
-          </w:rPr>
-          <w:t>11</w:t>
-        </w:r>
-        <w:r>
-          <w:rPr>
-            <w:noProof/>
-            <w:webHidden/>
-          </w:rPr>
-          <w:fldChar w:fldCharType="end"/>
-        </w:r>
-      </w:hyperlink>
-    </w:p>
-    <w:p>
-      <w:pPr>
-        <w:pStyle w:val="TM1"/>
-        <w:tabs>
-          <w:tab w:val="right" w:leader="dot" w:pos="9060"/>
-        </w:tabs>
-        <w:rPr>
-          <w:rFonts w:asciiTheme="minorHAnsi" w:hAnsiTheme="minorHAnsi" w:cstheme="minorBidi"/>
-          <w:noProof/>
-          <w:color w:val="auto"/>
-          <w:sz w:val="22"/>
-          <w:szCs w:val="22"/>
-          <w:lang w:eastAsia="ja-JP"/>
-        </w:rPr>
-      </w:pPr>
-      <w:hyperlink w:anchor="_Toc262378552" w:history="1">
-        <w:r>
-          <w:rPr>
-            <w:rStyle w:val="Lienhypertexte"/>
-            <w:b/>
-            <w:noProof/>
-          </w:rPr>
-          <w:t>Annexes</w:t>
-        </w:r>
-        <w:r>
-          <w:rPr>
-            <w:noProof/>
-            <w:webHidden/>
-          </w:rPr>
-          <w:tab/>
-        </w:r>
-        <w:r>
-          <w:rPr>
-            <w:noProof/>
-            <w:webHidden/>
-          </w:rPr>
-          <w:fldChar w:fldCharType="begin"/>
-        </w:r>
-        <w:r>
-          <w:rPr>
-            <w:noProof/>
-            <w:webHidden/>
-          </w:rPr>
-          <w:instrText xml:space="preserve"> PAGEREF _Toc262378552 \h </w:instrText>
-        </w:r>
-        <w:r>
-          <w:rPr>
-            <w:noProof/>
-            <w:webHidden/>
-          </w:rPr>
-        </w:r>
-        <w:r>
-          <w:rPr>
-            <w:noProof/>
-            <w:webHidden/>
-          </w:rPr>
-          <w:fldChar w:fldCharType="separate"/>
-        </w:r>
-        <w:r>
-          <w:rPr>
-            <w:noProof/>
-            <w:webHidden/>
-          </w:rPr>
-          <w:t>13</w:t>
+          <w:t>12</w:t>
         </w:r>
         <w:r>
           <w:rPr>
@@ -2216,17 +2216,17 @@
           <w:color w:val="auto"/>
           <w:sz w:val="22"/>
           <w:szCs w:val="22"/>
-          <w:lang w:eastAsia="ja-JP"/>
-        </w:rPr>
-      </w:pPr>
-      <w:hyperlink w:anchor="_Toc262378553" w:history="1">
+          <w:lang w:eastAsia="fr-FR"/>
+        </w:rPr>
+      </w:pPr>
+      <w:hyperlink w:anchor="_Toc262504684" w:history="1">
         <w:r>
           <w:rPr>
             <w:rStyle w:val="Lienhypertexte"/>
             <w:b/>
             <w:noProof/>
           </w:rPr>
-          <w:t>1.</w:t>
+          <w:t>2.</w:t>
         </w:r>
         <w:r>
           <w:rPr>
@@ -2235,7 +2235,7 @@
             <w:color w:val="auto"/>
             <w:sz w:val="22"/>
             <w:szCs w:val="22"/>
-            <w:lang w:eastAsia="ja-JP"/>
+            <w:lang w:eastAsia="fr-FR"/>
           </w:rPr>
           <w:tab/>
         </w:r>
@@ -2245,7 +2245,7 @@
             <w:b/>
             <w:noProof/>
           </w:rPr>
-          <w:t>Remerciements</w:t>
+          <w:t>Bibliographie</w:t>
         </w:r>
         <w:r>
           <w:rPr>
@@ -2266,7 +2266,7 @@
             <w:noProof/>
             <w:webHidden/>
           </w:rPr>
-          <w:instrText xml:space="preserve"> PAGEREF _Toc262378553 \h </w:instrText>
+          <w:instrText xml:space="preserve"> PAGEREF _Toc262504684 \h </w:instrText>
         </w:r>
         <w:r>
           <w:rPr>
@@ -2286,7 +2286,7 @@
             <w:noProof/>
             <w:webHidden/>
           </w:rPr>
-          <w:t>13</w:t>
+          <w:t>12</w:t>
         </w:r>
         <w:r>
           <w:rPr>
@@ -2310,17 +2310,17 @@
           <w:color w:val="auto"/>
           <w:sz w:val="22"/>
           <w:szCs w:val="22"/>
-          <w:lang w:eastAsia="ja-JP"/>
-        </w:rPr>
-      </w:pPr>
-      <w:hyperlink w:anchor="_Toc262378554" w:history="1">
+          <w:lang w:eastAsia="fr-FR"/>
+        </w:rPr>
+      </w:pPr>
+      <w:hyperlink w:anchor="_Toc262504685" w:history="1">
         <w:r>
           <w:rPr>
             <w:rStyle w:val="Lienhypertexte"/>
             <w:b/>
             <w:noProof/>
           </w:rPr>
-          <w:t>2.</w:t>
+          <w:t>3.</w:t>
         </w:r>
         <w:r>
           <w:rPr>
@@ -2329,7 +2329,7 @@
             <w:color w:val="auto"/>
             <w:sz w:val="22"/>
             <w:szCs w:val="22"/>
-            <w:lang w:eastAsia="ja-JP"/>
+            <w:lang w:eastAsia="fr-FR"/>
           </w:rPr>
           <w:tab/>
         </w:r>
@@ -2339,7 +2339,7 @@
             <w:b/>
             <w:noProof/>
           </w:rPr>
-          <w:t>Bibliographie</w:t>
+          <w:t>Webographie</w:t>
         </w:r>
         <w:r>
           <w:rPr>
@@ -2360,7 +2360,7 @@
             <w:noProof/>
             <w:webHidden/>
           </w:rPr>
-          <w:instrText xml:space="preserve"> PAGEREF _Toc262378554 \h </w:instrText>
+          <w:instrText xml:space="preserve"> PAGEREF _Toc262504685 \h </w:instrText>
         </w:r>
         <w:r>
           <w:rPr>
@@ -2380,7 +2380,7 @@
             <w:noProof/>
             <w:webHidden/>
           </w:rPr>
-          <w:t>13</w:t>
+          <w:t>12</w:t>
         </w:r>
         <w:r>
           <w:rPr>
@@ -2392,100 +2392,6 @@
       </w:hyperlink>
     </w:p>
     <w:p>
-      <w:pPr>
-        <w:pStyle w:val="TM2"/>
-        <w:tabs>
-          <w:tab w:val="left" w:pos="660"/>
-          <w:tab w:val="right" w:leader="dot" w:pos="9060"/>
-        </w:tabs>
-        <w:rPr>
-          <w:rFonts w:asciiTheme="minorHAnsi" w:hAnsiTheme="minorHAnsi" w:cstheme="minorBidi"/>
-          <w:noProof/>
-          <w:color w:val="auto"/>
-          <w:sz w:val="22"/>
-          <w:szCs w:val="22"/>
-          <w:lang w:eastAsia="ja-JP"/>
-        </w:rPr>
-      </w:pPr>
-      <w:hyperlink w:anchor="_Toc262378555" w:history="1">
-        <w:r>
-          <w:rPr>
-            <w:rStyle w:val="Lienhypertexte"/>
-            <w:b/>
-            <w:noProof/>
-          </w:rPr>
-          <w:t>3.</w:t>
-        </w:r>
-        <w:r>
-          <w:rPr>
-            <w:rFonts w:asciiTheme="minorHAnsi" w:hAnsiTheme="minorHAnsi" w:cstheme="minorBidi"/>
-            <w:noProof/>
-            <w:color w:val="auto"/>
-            <w:sz w:val="22"/>
-            <w:szCs w:val="22"/>
-            <w:lang w:eastAsia="ja-JP"/>
-          </w:rPr>
-          <w:tab/>
-        </w:r>
-        <w:r>
-          <w:rPr>
-            <w:rStyle w:val="Lienhypertexte"/>
-            <w:b/>
-            <w:noProof/>
-          </w:rPr>
-          <w:t>Webographie</w:t>
-        </w:r>
-        <w:r>
-          <w:rPr>
-            <w:noProof/>
-            <w:webHidden/>
-          </w:rPr>
-          <w:tab/>
-        </w:r>
-        <w:r>
-          <w:rPr>
-            <w:noProof/>
-            <w:webHidden/>
-          </w:rPr>
-          <w:fldChar w:fldCharType="begin"/>
-        </w:r>
-        <w:r>
-          <w:rPr>
-            <w:noProof/>
-            <w:webHidden/>
-          </w:rPr>
-          <w:instrText xml:space="preserve"> PAGEREF _Toc262378555 \h </w:instrText>
-        </w:r>
-        <w:r>
-          <w:rPr>
-            <w:noProof/>
-            <w:webHidden/>
-          </w:rPr>
-        </w:r>
-        <w:r>
-          <w:rPr>
-            <w:noProof/>
-            <w:webHidden/>
-          </w:rPr>
-          <w:fldChar w:fldCharType="separate"/>
-        </w:r>
-        <w:r>
-          <w:rPr>
-            <w:noProof/>
-            <w:webHidden/>
-          </w:rPr>
-          <w:t>13</w:t>
-        </w:r>
-        <w:r>
-          <w:rPr>
-            <w:noProof/>
-            <w:webHidden/>
-          </w:rPr>
-          <w:fldChar w:fldCharType="end"/>
-        </w:r>
-      </w:hyperlink>
-    </w:p>
-    <w:p>
       <w:r>
         <w:fldChar w:fldCharType="end"/>
       </w:r>
@@ -2518,7 +2424,7 @@
           <w:sz w:val="36"/>
         </w:rPr>
       </w:pPr>
-      <w:bookmarkStart w:id="0" w:name="_Toc262378534"/>
+      <w:bookmarkStart w:id="0" w:name="_Toc262504665"/>
       <w:r>
         <w:rPr>
           <w:rFonts w:ascii="Century Schoolbook" w:hAnsi="Century Schoolbook"/>
@@ -2546,7 +2452,7 @@
           <w:sz w:val="28"/>
         </w:rPr>
       </w:pPr>
-      <w:bookmarkStart w:id="1" w:name="_Toc262378535"/>
+      <w:bookmarkStart w:id="1" w:name="_Toc262504666"/>
       <w:r>
         <w:rPr>
           <w:rFonts w:ascii="Century Schoolbook" w:hAnsi="Century Schoolbook"/>
@@ -3667,7 +3573,7 @@
           <w:sz w:val="28"/>
         </w:rPr>
       </w:pPr>
-      <w:bookmarkStart w:id="2" w:name="_Toc262378536"/>
+      <w:bookmarkStart w:id="2" w:name="_Toc262504667"/>
       <w:r>
         <w:rPr>
           <w:rFonts w:ascii="Century Schoolbook" w:hAnsi="Century Schoolbook"/>
@@ -3773,7 +3679,7 @@
           <w:sz w:val="36"/>
         </w:rPr>
       </w:pPr>
-      <w:bookmarkStart w:id="3" w:name="_Toc262378537"/>
+      <w:bookmarkStart w:id="3" w:name="_Toc262504668"/>
       <w:r>
         <w:rPr>
           <w:rFonts w:ascii="Century Schoolbook" w:hAnsi="Century Schoolbook"/>
@@ -3799,7 +3705,7 @@
           <w:sz w:val="28"/>
         </w:rPr>
       </w:pPr>
-      <w:bookmarkStart w:id="4" w:name="_Toc262378538"/>
+      <w:bookmarkStart w:id="4" w:name="_Toc262504669"/>
       <w:r>
         <w:rPr>
           <w:rFonts w:ascii="Century Schoolbook" w:hAnsi="Century Schoolbook"/>
@@ -4298,7 +4204,7 @@
           <w:szCs w:val="28"/>
         </w:rPr>
       </w:pPr>
-      <w:bookmarkStart w:id="5" w:name="_Toc262378539"/>
+      <w:bookmarkStart w:id="5" w:name="_Toc262504670"/>
       <w:r>
         <w:rPr>
           <w:rFonts w:ascii="Century Schoolbook" w:hAnsi="Century Schoolbook"/>
@@ -4427,7 +4333,7 @@
           <w:color w:val="auto"/>
         </w:rPr>
       </w:pPr>
-      <w:bookmarkStart w:id="6" w:name="_Toc262378540"/>
+      <w:bookmarkStart w:id="6" w:name="_Toc262504671"/>
       <w:r>
         <w:rPr>
           <w:color w:val="auto"/>
@@ -4499,7 +4405,7 @@
                       <w:color w:val="auto"/>
                     </w:rPr>
                   </w:pPr>
-                  <w:bookmarkStart w:id="7" w:name="_Toc262378542"/>
+                  <w:bookmarkStart w:id="7" w:name="_Toc262504673"/>
                   <w:r>
                     <w:rPr>
                       <w:color w:val="auto"/>
@@ -4681,7 +4587,7 @@
           <w:color w:val="auto"/>
         </w:rPr>
       </w:pPr>
-      <w:bookmarkStart w:id="8" w:name="_Toc262378541"/>
+      <w:bookmarkStart w:id="8" w:name="_Toc262504672"/>
       <w:r>
         <w:rPr>
           <w:color w:val="auto"/>
@@ -4807,7 +4713,7 @@
           <w:sz w:val="28"/>
         </w:rPr>
       </w:pPr>
-      <w:bookmarkStart w:id="9" w:name="_Toc262378543"/>
+      <w:bookmarkStart w:id="9" w:name="_Toc262504674"/>
       <w:r>
         <w:rPr>
           <w:rFonts w:ascii="Century Schoolbook" w:hAnsi="Century Schoolbook"/>
@@ -4881,7 +4787,7 @@
           <w:szCs w:val="26"/>
         </w:rPr>
       </w:pPr>
-      <w:bookmarkStart w:id="10" w:name="_Toc262378544"/>
+      <w:bookmarkStart w:id="10" w:name="_Toc262504675"/>
       <w:r>
         <w:rPr>
           <w:rFonts w:ascii="Century Schoolbook" w:hAnsi="Century Schoolbook"/>
@@ -5122,7 +5028,7 @@
           <w:szCs w:val="26"/>
         </w:rPr>
       </w:pPr>
-      <w:bookmarkStart w:id="12" w:name="_Toc262378545"/>
+      <w:bookmarkStart w:id="12" w:name="_Toc262504676"/>
       <w:r>
         <w:rPr>
           <w:rFonts w:ascii="Century Schoolbook" w:hAnsi="Century Schoolbook"/>
@@ -5347,7 +5253,7 @@
           <w:szCs w:val="26"/>
         </w:rPr>
       </w:pPr>
-      <w:bookmarkStart w:id="14" w:name="_Toc262378546"/>
+      <w:bookmarkStart w:id="14" w:name="_Toc262504677"/>
       <w:r>
         <w:rPr>
           <w:rFonts w:ascii="Century Schoolbook" w:hAnsi="Century Schoolbook"/>
@@ -5595,7 +5501,7 @@
           <w:szCs w:val="26"/>
         </w:rPr>
       </w:pPr>
-      <w:bookmarkStart w:id="15" w:name="_Toc262378547"/>
+      <w:bookmarkStart w:id="15" w:name="_Toc262504678"/>
       <w:r>
         <w:rPr>
           <w:rFonts w:ascii="Century Schoolbook" w:hAnsi="Century Schoolbook"/>
@@ -5797,7 +5703,7 @@
           <w:szCs w:val="26"/>
         </w:rPr>
       </w:pPr>
-      <w:bookmarkStart w:id="16" w:name="_Toc262378548"/>
+      <w:bookmarkStart w:id="16" w:name="_Toc262504679"/>
       <w:r>
         <w:rPr>
           <w:rFonts w:ascii="Century Schoolbook" w:hAnsi="Century Schoolbook"/>
@@ -6084,7 +5990,6 @@
           <w:szCs w:val="26"/>
         </w:rPr>
       </w:pPr>
-      <w:bookmarkStart w:id="17" w:name="_Toc262378549"/>
       <w:r>
         <w:rPr>
           <w:b/>
@@ -6094,7 +5999,6 @@
         <w:br w:type="page"/>
       </w:r>
     </w:p>
-    <w:bookmarkEnd w:id="17"/>
     <w:p>
       <w:pPr>
         <w:pStyle w:val="Titre2"/>
@@ -6109,6 +6013,7 @@
           <w:sz w:val="28"/>
         </w:rPr>
       </w:pPr>
+      <w:bookmarkStart w:id="17" w:name="_Toc262504680"/>
       <w:r>
         <w:rPr>
           <w:rFonts w:ascii="Century Schoolbook" w:hAnsi="Century Schoolbook"/>
@@ -6119,6 +6024,7 @@
         <w:lastRenderedPageBreak/>
         <w:t>Les tests</w:t>
       </w:r>
+      <w:bookmarkEnd w:id="17"/>
     </w:p>
     <w:p>
       <w:pPr>
@@ -6234,15 +6140,7 @@
           <w:color w:val="auto"/>
           <w:sz w:val="24"/>
         </w:rPr>
-        <w:t xml:space="preserve">Ces tests ont pour but de vérifier le bon </w:t>
-      </w:r>
-      <w:bookmarkStart w:id="18" w:name="_Toc262378550"/>
-      <w:r>
-        <w:rPr>
-          <w:color w:val="auto"/>
-          <w:sz w:val="24"/>
-        </w:rPr>
-        <w:t xml:space="preserve">fonctionnement du programme ou plus en détail de chaque fonction. Avec de tels tests nous nous sommes </w:t>
+        <w:t xml:space="preserve">Ces tests ont pour but de vérifier le bon fonctionnement du programme ou plus en détail de chaque fonction. Avec de tels tests nous nous sommes </w:t>
       </w:r>
       <w:r>
         <w:rPr>
@@ -6322,7 +6220,7 @@
     </w:p>
     <w:p>
       <w:pPr>
-        <w:ind w:left="360"/>
+        <w:ind w:firstLine="360"/>
         <w:rPr>
           <w:color w:val="auto"/>
           <w:sz w:val="24"/>
@@ -6334,10 +6232,56 @@
           <w:sz w:val="24"/>
         </w:rPr>
         <w:t>Ces tests nous ont permis de contrôler l’exécution de notre programme</w:t>
+      </w:r>
+      <w:r>
+        <w:rPr>
+          <w:color w:val="auto"/>
+          <w:sz w:val="24"/>
+        </w:rPr>
+        <w:t>. Nous avons réalisé pour ceci deux tests. Premièrement nous avons écris un script shell qui exécutait un très grand nombre de fois le programme avec des paramètres différents a chaque fois. Nous avons ainsi obtenu des statistiques sur le temps de calcul des composantes fortement connexes et pour les calculs des chemin</w:t>
+      </w:r>
+      <w:r>
+        <w:rPr>
+          <w:color w:val="auto"/>
+          <w:sz w:val="24"/>
+        </w:rPr>
+        <w:t>s. Ces statistiques, sous formes de graphiques, sont disponibles en annexe, dans le document intitulé « test ».</w:t>
       </w:r>
     </w:p>
     <w:p>
       <w:pPr>
+        <w:ind w:firstLine="360"/>
+        <w:rPr>
+          <w:color w:val="auto"/>
+          <w:sz w:val="24"/>
+        </w:rPr>
+      </w:pPr>
+      <w:r>
+        <w:rPr>
+          <w:color w:val="auto"/>
+          <w:sz w:val="24"/>
+        </w:rPr>
+        <w:t xml:space="preserve">Nous avons aussi utilisé l’outil valgrind, principalement son module « memcheck » que nous avons utilisé afin de traquer les fuites mémoire de notre programme. </w:t>
+      </w:r>
+    </w:p>
+    <w:p>
+      <w:pPr>
+        <w:ind w:firstLine="360"/>
+        <w:rPr>
+          <w:color w:val="auto"/>
+          <w:sz w:val="24"/>
+        </w:rPr>
+      </w:pPr>
+      <w:r>
+        <w:rPr>
+          <w:color w:val="auto"/>
+          <w:sz w:val="24"/>
+        </w:rPr>
+        <w:t>L’utilisation des ces tests non-fonctionnels nous a permis de travailler sur l’efficacité de notre programme. Nous sommes ainsi arriver a diminuer le temps d’exécution tout en évitant les problèmes liés a la mémoire.</w:t>
+      </w:r>
+    </w:p>
+    <w:p>
+      <w:pPr>
         <w:rPr>
           <w:rFonts w:eastAsiaTheme="majorEastAsia"/>
           <w:b/>
@@ -6356,7 +6300,6 @@
         <w:br w:type="page"/>
       </w:r>
     </w:p>
-    <w:bookmarkEnd w:id="18"/>
     <w:p>
       <w:pPr>
         <w:rPr>
@@ -6377,7 +6320,7 @@
           <w:sz w:val="36"/>
         </w:rPr>
       </w:pPr>
-      <w:bookmarkStart w:id="19" w:name="_Toc262378551"/>
+      <w:bookmarkStart w:id="18" w:name="_Toc262504681"/>
       <w:r>
         <w:rPr>
           <w:rFonts w:ascii="Century Schoolbook" w:hAnsi="Century Schoolbook"/>
@@ -6387,7 +6330,7 @@
         </w:rPr>
         <w:t>Conclusion</w:t>
       </w:r>
-      <w:bookmarkEnd w:id="19"/>
+      <w:bookmarkEnd w:id="18"/>
     </w:p>
     <w:p>
       <w:r>
@@ -6403,7 +6346,7 @@
           <w:sz w:val="36"/>
         </w:rPr>
       </w:pPr>
-      <w:bookmarkStart w:id="20" w:name="_Toc262378552"/>
+      <w:bookmarkStart w:id="19" w:name="_Toc262504682"/>
       <w:r>
         <w:rPr>
           <w:rFonts w:ascii="Century Schoolbook" w:hAnsi="Century Schoolbook"/>
@@ -6414,7 +6357,7 @@
         <w:lastRenderedPageBreak/>
         <w:t>Annexes</w:t>
       </w:r>
-      <w:bookmarkEnd w:id="20"/>
+      <w:bookmarkEnd w:id="19"/>
     </w:p>
     <w:p>
       <w:pPr>
@@ -6430,7 +6373,7 @@
           <w:sz w:val="28"/>
         </w:rPr>
       </w:pPr>
-      <w:bookmarkStart w:id="21" w:name="_Toc262378553"/>
+      <w:bookmarkStart w:id="20" w:name="_Toc262504683"/>
       <w:r>
         <w:rPr>
           <w:rFonts w:ascii="Century Schoolbook" w:hAnsi="Century Schoolbook"/>
@@ -6440,7 +6383,7 @@
         </w:rPr>
         <w:t>Remerciements</w:t>
       </w:r>
-      <w:bookmarkEnd w:id="21"/>
+      <w:bookmarkEnd w:id="20"/>
       <w:r>
         <w:rPr>
           <w:rFonts w:ascii="Century Schoolbook" w:hAnsi="Century Schoolbook"/>
@@ -6658,7 +6601,7 @@
           <w:sz w:val="28"/>
         </w:rPr>
       </w:pPr>
-      <w:bookmarkStart w:id="22" w:name="_Toc262378554"/>
+      <w:bookmarkStart w:id="21" w:name="_Toc262504684"/>
       <w:r>
         <w:rPr>
           <w:rFonts w:ascii="Century Schoolbook" w:hAnsi="Century Schoolbook"/>
@@ -6668,7 +6611,7 @@
         </w:rPr>
         <w:t>Bibliographie</w:t>
       </w:r>
-      <w:bookmarkEnd w:id="22"/>
+      <w:bookmarkEnd w:id="21"/>
     </w:p>
     <w:p/>
     <w:p>
@@ -6735,7 +6678,7 @@
           <w:sz w:val="28"/>
         </w:rPr>
       </w:pPr>
-      <w:bookmarkStart w:id="23" w:name="_Toc262378555"/>
+      <w:bookmarkStart w:id="22" w:name="_Toc262504685"/>
       <w:r>
         <w:rPr>
           <w:rFonts w:ascii="Century Schoolbook" w:hAnsi="Century Schoolbook"/>
@@ -6745,7 +6688,7 @@
         </w:rPr>
         <w:t>Webographie</w:t>
       </w:r>
-      <w:bookmarkEnd w:id="23"/>
+      <w:bookmarkEnd w:id="22"/>
     </w:p>
     <w:p>
       <w:r>
@@ -6940,9 +6883,10 @@
       <w:headerReference w:type="default" r:id="rId21"/>
       <w:footerReference w:type="default" r:id="rId22"/>
       <w:footerReference w:type="first" r:id="rId23"/>
-      <w:pgSz w:w="11906" w:h="16838"/>
+      <w:pgSz w:w="11906" w:h="16838" w:code="9"/>
       <w:pgMar w:top="1418" w:right="1418" w:bottom="1418" w:left="1418" w:header="709" w:footer="709" w:gutter="0"/>
       <w:cols w:space="708"/>
+      <w:vAlign w:val="center"/>
       <w:titlePg/>
       <w:docGrid w:linePitch="360"/>
     </w:sectPr>
@@ -7094,7 +7038,7 @@
                     <w:sz w:val="24"/>
                     <w:szCs w:val="24"/>
                   </w:rPr>
-                  <w:t>7</w:t>
+                  <w:t>9</w:t>
                 </w:r>
                 <w:r>
                   <w:rPr>
@@ -12639,7 +12583,7 @@
 </file>
 
 <file path=customXml/itemProps2.xml><?xml version="1.0" encoding="utf-8"?>
-<ds:datastoreItem xmlns:ds="http://schemas.openxmlformats.org/officeDocument/2006/customXml" ds:itemID="{4B1B8831-E318-4178-AD5C-C9038C1B04EA}">
+<ds:datastoreItem xmlns:ds="http://schemas.openxmlformats.org/officeDocument/2006/customXml" ds:itemID="{2DC701EE-5D17-4768-94B9-6BF0F369DB59}">
   <ds:schemaRefs>
     <ds:schemaRef ds:uri="http://schemas.openxmlformats.org/officeDocument/2006/bibliography"/>
   </ds:schemaRefs>

</xml_diff>